<commit_message>
Lam bao cao bang slide
</commit_message>
<xml_diff>
--- a/3.PROJECT/WebKhoaCNTT/Checkloi_WebKhoa.docx
+++ b/3.PROJECT/WebKhoaCNTT/Checkloi_WebKhoa.docx
@@ -3805,12 +3805,6 @@
           <w:szCs w:val="32"/>
         </w:rPr>
         <w:br/>
-      </w:r>
-      <w:r>
-        <w:rPr>
-          <w:sz w:val="32"/>
-          <w:szCs w:val="32"/>
-        </w:rPr>
         <w:t xml:space="preserve">Tin </w:t>
       </w:r>
       <w:proofErr w:type="spellStart"/>
@@ -5544,23 +5538,39 @@
           <w:sz w:val="32"/>
           <w:szCs w:val="32"/>
         </w:rPr>
-        <w:t>kỹ</w:t>
-      </w:r>
-      <w:proofErr w:type="spellEnd"/>
-      <w:r>
-        <w:rPr>
-          <w:sz w:val="32"/>
-          <w:szCs w:val="32"/>
-        </w:rPr>
-        <w:t xml:space="preserve"> </w:t>
-      </w:r>
-      <w:proofErr w:type="spellStart"/>
-      <w:r>
-        <w:rPr>
-          <w:sz w:val="32"/>
-          <w:szCs w:val="32"/>
-        </w:rPr>
-        <w:t>thuật</w:t>
+        <w:t>phần</w:t>
+      </w:r>
+      <w:proofErr w:type="spellEnd"/>
+      <w:r>
+        <w:rPr>
+          <w:sz w:val="32"/>
+          <w:szCs w:val="32"/>
+        </w:rPr>
+        <w:t xml:space="preserve"> </w:t>
+      </w:r>
+      <w:proofErr w:type="spellStart"/>
+      <w:r>
+        <w:rPr>
+          <w:sz w:val="32"/>
+          <w:szCs w:val="32"/>
+        </w:rPr>
+        <w:t>thiết</w:t>
+      </w:r>
+      <w:proofErr w:type="spellEnd"/>
+      <w:r>
+        <w:rPr>
+          <w:sz w:val="32"/>
+          <w:szCs w:val="32"/>
+        </w:rPr>
+        <w:t xml:space="preserve"> </w:t>
+      </w:r>
+      <w:proofErr w:type="spellStart"/>
+      <w:r>
+        <w:rPr>
+          <w:sz w:val="32"/>
+          <w:szCs w:val="32"/>
+        </w:rPr>
+        <w:t>kế</w:t>
       </w:r>
       <w:proofErr w:type="spellEnd"/>
       <w:r>
@@ -5784,6 +5794,7 @@
       </w:pPr>
       <w:r>
         <w:rPr>
+          <w:noProof/>
           <w:sz w:val="32"/>
           <w:szCs w:val="32"/>
         </w:rPr>
@@ -6949,6 +6960,7 @@
       </w:r>
       <w:r>
         <w:rPr>
+          <w:noProof/>
           <w:sz w:val="32"/>
           <w:szCs w:val="32"/>
         </w:rPr>
@@ -7056,6 +7068,7 @@
       </w:pPr>
       <w:r>
         <w:rPr>
+          <w:noProof/>
           <w:sz w:val="32"/>
           <w:szCs w:val="32"/>
         </w:rPr>
@@ -7274,7 +7287,14 @@
           <w:sz w:val="32"/>
           <w:szCs w:val="32"/>
         </w:rPr>
-        <w:t>gọi</w:t>
+        <w:t>gọ</w:t>
+      </w:r>
+      <w:r>
+        <w:rPr>
+          <w:sz w:val="32"/>
+          <w:szCs w:val="32"/>
+        </w:rPr>
+        <w:t>i</w:t>
       </w:r>
       <w:proofErr w:type="spellEnd"/>
       <w:r>
@@ -7298,7 +7318,14 @@
           <w:sz w:val="32"/>
           <w:szCs w:val="32"/>
         </w:rPr>
-        <w:t xml:space="preserve"> topics) VD: </w:t>
+        <w:t xml:space="preserve"> topic</w:t>
+      </w:r>
+      <w:r>
+        <w:rPr>
+          <w:sz w:val="32"/>
+          <w:szCs w:val="32"/>
+        </w:rPr>
+        <w:t xml:space="preserve">) VD: </w:t>
       </w:r>
       <w:proofErr w:type="spellStart"/>
       <w:r>
@@ -7383,6 +7410,9 @@
       </w:r>
       <w:proofErr w:type="gramEnd"/>
       <w:r>
+        <w:rPr>
+          <w:noProof/>
+        </w:rPr>
         <w:drawing>
           <wp:inline distT="0" distB="0" distL="0" distR="0" wp14:anchorId="58613CC7" wp14:editId="2565955B">
             <wp:extent cx="2124371" cy="1438476"/>
@@ -8099,6 +8129,7 @@
       </w:pPr>
       <w:r>
         <w:rPr>
+          <w:noProof/>
           <w:sz w:val="32"/>
           <w:szCs w:val="32"/>
         </w:rPr>
@@ -8158,6 +8189,7 @@
       </w:pPr>
       <w:r>
         <w:rPr>
+          <w:noProof/>
           <w:sz w:val="32"/>
           <w:szCs w:val="32"/>
         </w:rPr>
@@ -8447,6 +8479,7 @@
       </w:pPr>
       <w:r>
         <w:rPr>
+          <w:noProof/>
           <w:sz w:val="32"/>
           <w:szCs w:val="32"/>
         </w:rPr>
@@ -8506,6 +8539,7 @@
       </w:pPr>
       <w:r>
         <w:rPr>
+          <w:noProof/>
           <w:sz w:val="32"/>
           <w:szCs w:val="32"/>
         </w:rPr>
@@ -8794,120 +8828,6 @@
         </w:rPr>
         <w:t xml:space="preserve">. </w:t>
       </w:r>
-      <w:proofErr w:type="spellStart"/>
-      <w:proofErr w:type="gramStart"/>
-      <w:r>
-        <w:rPr>
-          <w:sz w:val="32"/>
-          <w:szCs w:val="32"/>
-        </w:rPr>
-        <w:t>Không</w:t>
-      </w:r>
-      <w:proofErr w:type="spellEnd"/>
-      <w:r>
-        <w:rPr>
-          <w:sz w:val="32"/>
-          <w:szCs w:val="32"/>
-        </w:rPr>
-        <w:t xml:space="preserve"> </w:t>
-      </w:r>
-      <w:proofErr w:type="spellStart"/>
-      <w:r>
-        <w:rPr>
-          <w:sz w:val="32"/>
-          <w:szCs w:val="32"/>
-        </w:rPr>
-        <w:t>nên</w:t>
-      </w:r>
-      <w:proofErr w:type="spellEnd"/>
-      <w:r>
-        <w:rPr>
-          <w:sz w:val="32"/>
-          <w:szCs w:val="32"/>
-        </w:rPr>
-        <w:t xml:space="preserve"> </w:t>
-      </w:r>
-      <w:proofErr w:type="spellStart"/>
-      <w:r>
-        <w:rPr>
-          <w:sz w:val="32"/>
-          <w:szCs w:val="32"/>
-        </w:rPr>
-        <w:t>để</w:t>
-      </w:r>
-      <w:proofErr w:type="spellEnd"/>
-      <w:r>
-        <w:rPr>
-          <w:sz w:val="32"/>
-          <w:szCs w:val="32"/>
-        </w:rPr>
-        <w:t xml:space="preserve"> </w:t>
-      </w:r>
-      <w:proofErr w:type="spellStart"/>
-      <w:r>
-        <w:rPr>
-          <w:sz w:val="32"/>
-          <w:szCs w:val="32"/>
-        </w:rPr>
-        <w:t>lúc</w:t>
-      </w:r>
-      <w:proofErr w:type="spellEnd"/>
-      <w:r>
-        <w:rPr>
-          <w:sz w:val="32"/>
-          <w:szCs w:val="32"/>
-        </w:rPr>
-        <w:t xml:space="preserve"> </w:t>
-      </w:r>
-      <w:proofErr w:type="spellStart"/>
-      <w:r>
-        <w:rPr>
-          <w:sz w:val="32"/>
-          <w:szCs w:val="32"/>
-        </w:rPr>
-        <w:t>có</w:t>
-      </w:r>
-      <w:proofErr w:type="spellEnd"/>
-      <w:r>
-        <w:rPr>
-          <w:sz w:val="32"/>
-          <w:szCs w:val="32"/>
-        </w:rPr>
-        <w:t xml:space="preserve"> </w:t>
-      </w:r>
-      <w:proofErr w:type="spellStart"/>
-      <w:r>
-        <w:rPr>
-          <w:sz w:val="32"/>
-          <w:szCs w:val="32"/>
-        </w:rPr>
-        <w:t>lúc</w:t>
-      </w:r>
-      <w:proofErr w:type="spellEnd"/>
-      <w:r>
-        <w:rPr>
-          <w:sz w:val="32"/>
-          <w:szCs w:val="32"/>
-        </w:rPr>
-        <w:t xml:space="preserve"> </w:t>
-      </w:r>
-      <w:proofErr w:type="spellStart"/>
-      <w:r>
-        <w:rPr>
-          <w:sz w:val="32"/>
-          <w:szCs w:val="32"/>
-        </w:rPr>
-        <w:t>không</w:t>
-      </w:r>
-      <w:proofErr w:type="spellEnd"/>
-      <w:r>
-        <w:rPr>
-          <w:sz w:val="32"/>
-          <w:szCs w:val="32"/>
-        </w:rPr>
-        <w:t>.</w:t>
-      </w:r>
-      <w:proofErr w:type="gramEnd"/>
     </w:p>
     <w:p>
       <w:pPr>
@@ -8974,6 +8894,7 @@
       </w:pPr>
       <w:r>
         <w:rPr>
+          <w:noProof/>
           <w:sz w:val="32"/>
           <w:szCs w:val="32"/>
         </w:rPr>
@@ -9317,6 +9238,7 @@
       </w:pPr>
       <w:r>
         <w:rPr>
+          <w:noProof/>
           <w:sz w:val="32"/>
           <w:szCs w:val="32"/>
         </w:rPr>
@@ -9556,6 +9478,7 @@
       </w:pPr>
       <w:r>
         <w:rPr>
+          <w:noProof/>
           <w:sz w:val="32"/>
           <w:szCs w:val="32"/>
         </w:rPr>
@@ -9719,6 +9642,7 @@
       </w:pPr>
       <w:r>
         <w:rPr>
+          <w:noProof/>
           <w:sz w:val="32"/>
           <w:szCs w:val="32"/>
         </w:rPr>
@@ -9893,7 +9817,16 @@
           <w:sz w:val="32"/>
           <w:szCs w:val="32"/>
         </w:rPr>
-        <w:t>nhập</w:t>
+        <w:t>nhậ</w:t>
+      </w:r>
+      <w:bookmarkStart w:id="0" w:name="_GoBack"/>
+      <w:bookmarkEnd w:id="0"/>
+      <w:r>
+        <w:rPr>
+          <w:sz w:val="32"/>
+          <w:szCs w:val="32"/>
+        </w:rPr>
+        <w:t>p</w:t>
       </w:r>
       <w:proofErr w:type="spellEnd"/>
       <w:r>
@@ -10418,6 +10351,7 @@
       </w:pPr>
       <w:r>
         <w:rPr>
+          <w:noProof/>
           <w:sz w:val="32"/>
           <w:szCs w:val="32"/>
         </w:rPr>
@@ -10607,8 +10541,6 @@
         </w:rPr>
         <w:t>viết</w:t>
       </w:r>
-      <w:bookmarkStart w:id="0" w:name="_GoBack"/>
-      <w:bookmarkEnd w:id="0"/>
       <w:proofErr w:type="spellEnd"/>
     </w:p>
     <w:p>
@@ -10797,6 +10729,7 @@
       </w:pPr>
       <w:r>
         <w:rPr>
+          <w:noProof/>
           <w:sz w:val="32"/>
           <w:szCs w:val="32"/>
         </w:rPr>
@@ -11963,7 +11896,7 @@
 </file>
 
 <file path=customXml/itemProps1.xml><?xml version="1.0" encoding="utf-8"?>
-<ds:datastoreItem xmlns:ds="http://schemas.openxmlformats.org/officeDocument/2006/customXml" ds:itemID="{1856E61F-12E4-4A83-88C1-AC415962F088}">
+<ds:datastoreItem xmlns:ds="http://schemas.openxmlformats.org/officeDocument/2006/customXml" ds:itemID="{33DDCD5E-B0BA-43FD-946D-CF091EB4E082}">
   <ds:schemaRefs>
     <ds:schemaRef ds:uri="http://schemas.openxmlformats.org/officeDocument/2006/bibliography"/>
   </ds:schemaRefs>

</xml_diff>